<commit_message>
fault condition 5 refactored
</commit_message>
<xml_diff>
--- a/final_report/fake1_ahu_fc4_report.docx
+++ b/final_report/fake1_ahu_fc4_report.docx
@@ -215,7 +215,14 @@
         <w:t>Total percent time in while AHU is in a mechanical cooling mode: 26.48%</w:t>
       </w:r>
     </w:p>
-    <w:p/>
+    <w:p>
+      <w:pPr>
+        <w:pStyle w:val="ListBullet"/>
+      </w:pPr>
+      <w:r>
+        <w:t>No faults were found in this given dataset for the equation defined by ASHRAE.</w:t>
+      </w:r>
+    </w:p>
     <w:p/>
     <w:p>
       <w:pPr>
@@ -230,7 +237,7 @@
         <w:pStyle w:val="ListBullet"/>
       </w:pPr>
       <w:r>
-        <w:t>The max value found is 0 changes per hour which is low or does not appear to be an issue requiring control system tuning.</w:t>
+        <w:t>No control system tuning appears to be needed for the operating conditions of this AHU.</w:t>
       </w:r>
     </w:p>
     <w:p>
@@ -238,7 +245,7 @@
         <w:rPr>
           <w:rStyle w:val="Emphasis"/>
         </w:rPr>
-        <w:t>Report generated: Wed Feb 15 11:22:09 2023</w:t>
+        <w:t>Report generated: Thu Feb 16 09:16:31 2023</w:t>
       </w:r>
     </w:p>
     <w:sectPr>

</xml_diff>